<commit_message>
take invoice sums a basis for reporting. Prettify charts
</commit_message>
<xml_diff>
--- a/Vorlagen/reporting_template.docx
+++ b/Vorlagen/reporting_template.docx
@@ -89,16 +89,17 @@
         <w:tabs>
           <w:tab w:val="left" w:pos="2160"/>
         </w:tabs>
-        <w:spacing w:line="276" w:lineRule="auto"/>
-        <w:rPr>
-          <w:rFonts w:ascii="CIDFont+F1" w:hAnsi="CIDFont+F1"/>
-          <w:sz w:val="26"/>
-          <w:lang w:val="en-US"/>
-        </w:rPr>
-      </w:pPr>
-      <w:r>
-        <w:rPr>
-          <w:rFonts w:ascii="CIDFont+F1" w:hAnsi="CIDFont+F1"/>
+        <w:spacing w:after="120" w:afterAutospacing="0" w:line="276" w:lineRule="auto"/>
+        <w:rPr>
+          <w:rFonts w:ascii="CIDFont+F1" w:hAnsi="CIDFont+F1"/>
+          <w:sz w:val="26"/>
+          <w:lang w:val="en-US"/>
+        </w:rPr>
+      </w:pPr>
+      <w:r>
+        <w:rPr>
+          <w:rFonts w:ascii="CIDFont+F1" w:hAnsi="CIDFont+F1"/>
+          <w:noProof/>
           <w:sz w:val="26"/>
           <w:lang w:val="en-US"/>
         </w:rPr>
@@ -295,7 +296,7 @@
         <w:tabs>
           <w:tab w:val="left" w:pos="2160"/>
         </w:tabs>
-        <w:spacing w:line="276" w:lineRule="auto"/>
+        <w:spacing w:before="0" w:beforeAutospacing="0" w:after="0" w:afterAutospacing="0" w:line="276" w:lineRule="auto"/>
         <w:ind w:left="540"/>
         <w:rPr>
           <w:rFonts w:ascii="CIDFont+F1" w:hAnsi="CIDFont+F1"/>
@@ -403,7 +404,7 @@
         <w:tabs>
           <w:tab w:val="left" w:pos="2160"/>
         </w:tabs>
-        <w:spacing w:line="276" w:lineRule="auto"/>
+        <w:spacing w:after="120" w:afterAutospacing="0" w:line="276" w:lineRule="auto"/>
         <w:ind w:left="540"/>
         <w:rPr>
           <w:rFonts w:ascii="CIDFont+F1" w:hAnsi="CIDFont+F1"/>
@@ -453,7 +454,7 @@
         <w:tabs>
           <w:tab w:val="left" w:pos="2160"/>
         </w:tabs>
-        <w:spacing w:line="276" w:lineRule="auto"/>
+        <w:spacing w:before="0" w:beforeAutospacing="0" w:line="276" w:lineRule="auto"/>
         <w:rPr>
           <w:rFonts w:ascii="CIDFont+F1" w:hAnsi="CIDFont+F1"/>
           <w:sz w:val="26"/>
@@ -512,10 +513,36 @@
         <w:tabs>
           <w:tab w:val="left" w:pos="2160"/>
         </w:tabs>
-        <w:spacing w:line="276" w:lineRule="auto"/>
-        <w:rPr>
-          <w:rFonts w:ascii="CIDFont+F1" w:hAnsi="CIDFont+F1"/>
-          <w:sz w:val="26"/>
+        <w:spacing w:after="0" w:afterAutospacing="0" w:line="276" w:lineRule="auto"/>
+        <w:rPr>
+          <w:rFonts w:ascii="CIDFont+F1" w:hAnsi="CIDFont+F1"/>
+          <w:sz w:val="26"/>
+        </w:rPr>
+      </w:pPr>
+      <w:r>
+        <w:rPr>
+          <w:rFonts w:ascii="CIDFont+F1" w:hAnsi="CIDFont+F1"/>
+          <w:sz w:val="26"/>
+        </w:rPr>
+        <w:t>Umsätze:</w:t>
+      </w:r>
+    </w:p>
+    <w:p>
+      <w:pPr>
+        <w:pStyle w:val="StandardWeb"/>
+        <w:numPr>
+          <w:ilvl w:val="0"/>
+          <w:numId w:val="2"/>
+        </w:numPr>
+        <w:tabs>
+          <w:tab w:val="left" w:pos="2160"/>
+        </w:tabs>
+        <w:spacing w:before="120" w:beforeAutospacing="0" w:line="276" w:lineRule="auto"/>
+        <w:ind w:left="540"/>
+        <w:rPr>
+          <w:rFonts w:ascii="CIDFont+F1" w:hAnsi="CIDFont+F1"/>
+          <w:sz w:val="26"/>
+          <w:lang w:val="en-US"/>
         </w:rPr>
       </w:pPr>
       <w:r>
@@ -525,13 +552,13 @@
         <mc:AlternateContent>
           <mc:Choice Requires="wps">
             <w:drawing>
-              <wp:anchor distT="0" distB="0" distL="114300" distR="114300" simplePos="0" relativeHeight="251660288" behindDoc="0" locked="0" layoutInCell="1" allowOverlap="1" wp14:anchorId="27E4C2B5" wp14:editId="700FDED3">
+              <wp:anchor distT="0" distB="0" distL="114300" distR="114300" simplePos="0" relativeHeight="251660288" behindDoc="0" locked="0" layoutInCell="1" allowOverlap="1" wp14:anchorId="27E4C2B5" wp14:editId="7DC87F0F">
                 <wp:simplePos x="0" y="0"/>
                 <wp:positionH relativeFrom="column">
                   <wp:posOffset>2965450</wp:posOffset>
                 </wp:positionH>
                 <wp:positionV relativeFrom="paragraph">
-                  <wp:posOffset>120650</wp:posOffset>
+                  <wp:posOffset>138853</wp:posOffset>
                 </wp:positionV>
                 <wp:extent cx="3023870" cy="2159635"/>
                 <wp:effectExtent l="0" t="0" r="0" b="0"/>
@@ -648,7 +675,11 @@
           </mc:Choice>
           <mc:Fallback>
             <w:pict>
-              <v:shape w14:anchorId="27E4C2B5" id="Textfeld 2" o:spid="_x0000_s1027" type="#_x0000_t202" style="position:absolute;margin-left:233.5pt;margin-top:9.5pt;width:238.1pt;height:170.05pt;z-index:251660288;visibility:visible;mso-wrap-style:square;mso-width-percent:0;mso-height-percent:0;mso-wrap-distance-left:9pt;mso-wrap-distance-top:0;mso-wrap-distance-right:9pt;mso-wrap-distance-bottom:0;mso-position-horizontal:absolute;mso-position-horizontal-relative:text;mso-position-vertical:absolute;mso-position-vertical-relative:text;mso-width-percent:0;mso-height-percent:0;mso-width-relative:margin;mso-height-relative:margin;v-text-anchor:top" o:gfxdata="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" fillcolor="white [3201]" stroked="f" strokeweight=".5pt">
+              <v:shapetype w14:anchorId="27E4C2B5" id="_x0000_t202" coordsize="21600,21600" o:spt="202" path="m,l,21600r21600,l21600,xe">
+                <v:stroke joinstyle="miter"/>
+                <v:path gradientshapeok="t" o:connecttype="rect"/>
+              </v:shapetype>
+              <v:shape id="Textfeld 2" o:spid="_x0000_s1027" type="#_x0000_t202" style="position:absolute;left:0;text-align:left;margin-left:233.5pt;margin-top:10.95pt;width:238.1pt;height:170.05pt;z-index:251660288;visibility:visible;mso-wrap-style:square;mso-width-percent:0;mso-height-percent:0;mso-wrap-distance-left:9pt;mso-wrap-distance-top:0;mso-wrap-distance-right:9pt;mso-wrap-distance-bottom:0;mso-position-horizontal:absolute;mso-position-horizontal-relative:text;mso-position-vertical:absolute;mso-position-vertical-relative:text;mso-width-percent:0;mso-height-percent:0;mso-width-relative:margin;mso-height-relative:margin;v-text-anchor:top" o:gfxdata="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" fillcolor="white [3201]" stroked="f" strokeweight=".5pt">
                 <o:lock v:ext="edit" aspectratio="t"/>
                 <v:textbox inset="0,0,0,0">
                   <w:txbxContent>
@@ -722,6 +753,210 @@
           </mc:Fallback>
         </mc:AlternateContent>
       </w:r>
+      <w:proofErr w:type="gramStart"/>
+      <w:r>
+        <w:rPr>
+          <w:rFonts w:ascii="CIDFont+F1" w:hAnsi="CIDFont+F1"/>
+          <w:sz w:val="26"/>
+          <w:lang w:val="en-US"/>
+        </w:rPr>
+        <w:t>{{ month</w:t>
+      </w:r>
+      <w:proofErr w:type="gramEnd"/>
+      <w:r>
+        <w:rPr>
+          <w:rFonts w:ascii="CIDFont+F1" w:hAnsi="CIDFont+F1"/>
+          <w:sz w:val="26"/>
+          <w:lang w:val="en-US"/>
+        </w:rPr>
+        <w:t>_1 }}</w:t>
+      </w:r>
+      <w:r>
+        <w:rPr>
+          <w:rFonts w:ascii="CIDFont+F1" w:hAnsi="CIDFont+F1"/>
+          <w:sz w:val="26"/>
+          <w:lang w:val="en-US"/>
+        </w:rPr>
+        <w:t>:</w:t>
+      </w:r>
+      <w:r>
+        <w:rPr>
+          <w:rFonts w:ascii="CIDFont+F1" w:hAnsi="CIDFont+F1"/>
+          <w:sz w:val="26"/>
+          <w:lang w:val="en-US"/>
+        </w:rPr>
+        <w:tab/>
+        <w:t xml:space="preserve">{{ </w:t>
+      </w:r>
+      <w:r>
+        <w:rPr>
+          <w:rFonts w:ascii="CIDFont+F1" w:hAnsi="CIDFont+F1"/>
+          <w:sz w:val="26"/>
+          <w:lang w:val="en-US"/>
+        </w:rPr>
+        <w:t>s</w:t>
+      </w:r>
+      <w:r>
+        <w:rPr>
+          <w:rFonts w:ascii="CIDFont+F1" w:hAnsi="CIDFont+F1"/>
+          <w:sz w:val="26"/>
+          <w:lang w:val="en-US"/>
+        </w:rPr>
+        <w:t>_month_1 }}</w:t>
+      </w:r>
+    </w:p>
+    <w:p>
+      <w:pPr>
+        <w:pStyle w:val="StandardWeb"/>
+        <w:numPr>
+          <w:ilvl w:val="0"/>
+          <w:numId w:val="2"/>
+        </w:numPr>
+        <w:tabs>
+          <w:tab w:val="left" w:pos="2160"/>
+        </w:tabs>
+        <w:spacing w:line="276" w:lineRule="auto"/>
+        <w:ind w:left="540"/>
+        <w:rPr>
+          <w:rFonts w:ascii="CIDFont+F1" w:hAnsi="CIDFont+F1"/>
+          <w:sz w:val="26"/>
+          <w:lang w:val="en-US"/>
+        </w:rPr>
+      </w:pPr>
+      <w:proofErr w:type="gramStart"/>
+      <w:r>
+        <w:rPr>
+          <w:rFonts w:ascii="CIDFont+F1" w:hAnsi="CIDFont+F1"/>
+          <w:sz w:val="26"/>
+          <w:lang w:val="en-US"/>
+        </w:rPr>
+        <w:t>{{ month</w:t>
+      </w:r>
+      <w:proofErr w:type="gramEnd"/>
+      <w:r>
+        <w:rPr>
+          <w:rFonts w:ascii="CIDFont+F1" w:hAnsi="CIDFont+F1"/>
+          <w:sz w:val="26"/>
+          <w:lang w:val="en-US"/>
+        </w:rPr>
+        <w:t>_2 }}</w:t>
+      </w:r>
+      <w:r>
+        <w:rPr>
+          <w:rFonts w:ascii="CIDFont+F1" w:hAnsi="CIDFont+F1"/>
+          <w:sz w:val="26"/>
+          <w:lang w:val="en-US"/>
+        </w:rPr>
+        <w:t>:</w:t>
+      </w:r>
+      <w:r>
+        <w:rPr>
+          <w:rFonts w:ascii="CIDFont+F1" w:hAnsi="CIDFont+F1"/>
+          <w:sz w:val="26"/>
+          <w:lang w:val="en-US"/>
+        </w:rPr>
+        <w:tab/>
+        <w:t xml:space="preserve">{{ </w:t>
+      </w:r>
+      <w:r>
+        <w:rPr>
+          <w:rFonts w:ascii="CIDFont+F1" w:hAnsi="CIDFont+F1"/>
+          <w:sz w:val="26"/>
+          <w:lang w:val="en-US"/>
+        </w:rPr>
+        <w:t>s</w:t>
+      </w:r>
+      <w:r>
+        <w:rPr>
+          <w:rFonts w:ascii="CIDFont+F1" w:hAnsi="CIDFont+F1"/>
+          <w:sz w:val="26"/>
+          <w:lang w:val="en-US"/>
+        </w:rPr>
+        <w:t>_month_2 }}</w:t>
+      </w:r>
+    </w:p>
+    <w:p>
+      <w:pPr>
+        <w:pStyle w:val="StandardWeb"/>
+        <w:numPr>
+          <w:ilvl w:val="0"/>
+          <w:numId w:val="2"/>
+        </w:numPr>
+        <w:tabs>
+          <w:tab w:val="left" w:pos="2160"/>
+        </w:tabs>
+        <w:spacing w:after="0" w:afterAutospacing="0" w:line="276" w:lineRule="auto"/>
+        <w:ind w:left="540"/>
+        <w:rPr>
+          <w:rFonts w:ascii="CIDFont+F1" w:hAnsi="CIDFont+F1"/>
+          <w:sz w:val="26"/>
+          <w:lang w:val="en-US"/>
+        </w:rPr>
+      </w:pPr>
+      <w:proofErr w:type="gramStart"/>
+      <w:r>
+        <w:rPr>
+          <w:rFonts w:ascii="CIDFont+F1" w:hAnsi="CIDFont+F1"/>
+          <w:sz w:val="26"/>
+          <w:lang w:val="en-US"/>
+        </w:rPr>
+        <w:t>{{ month</w:t>
+      </w:r>
+      <w:proofErr w:type="gramEnd"/>
+      <w:r>
+        <w:rPr>
+          <w:rFonts w:ascii="CIDFont+F1" w:hAnsi="CIDFont+F1"/>
+          <w:sz w:val="26"/>
+          <w:lang w:val="en-US"/>
+        </w:rPr>
+        <w:t>_3 }}</w:t>
+      </w:r>
+      <w:r>
+        <w:rPr>
+          <w:rFonts w:ascii="CIDFont+F1" w:hAnsi="CIDFont+F1"/>
+          <w:sz w:val="26"/>
+          <w:lang w:val="en-US"/>
+        </w:rPr>
+        <w:t>:</w:t>
+      </w:r>
+      <w:r>
+        <w:rPr>
+          <w:rFonts w:ascii="CIDFont+F1" w:hAnsi="CIDFont+F1"/>
+          <w:sz w:val="26"/>
+          <w:lang w:val="en-US"/>
+        </w:rPr>
+        <w:tab/>
+        <w:t xml:space="preserve">{{ </w:t>
+      </w:r>
+      <w:r>
+        <w:rPr>
+          <w:rFonts w:ascii="CIDFont+F1" w:hAnsi="CIDFont+F1"/>
+          <w:sz w:val="26"/>
+          <w:lang w:val="en-US"/>
+        </w:rPr>
+        <w:t>s</w:t>
+      </w:r>
+      <w:r>
+        <w:rPr>
+          <w:rFonts w:ascii="CIDFont+F1" w:hAnsi="CIDFont+F1"/>
+          <w:sz w:val="26"/>
+          <w:lang w:val="en-US"/>
+        </w:rPr>
+        <w:t>_month_3 }}</w:t>
+      </w:r>
+    </w:p>
+    <w:p>
+      <w:pPr>
+        <w:pStyle w:val="StandardWeb"/>
+        <w:tabs>
+          <w:tab w:val="left" w:pos="2160"/>
+        </w:tabs>
+        <w:spacing w:before="120" w:beforeAutospacing="0" w:line="276" w:lineRule="auto"/>
+        <w:rPr>
+          <w:rFonts w:ascii="CIDFont+F1" w:hAnsi="CIDFont+F1"/>
+          <w:sz w:val="26"/>
+        </w:rPr>
+      </w:pPr>
       <w:r>
         <w:rPr>
           <w:rFonts w:ascii="CIDFont+F1" w:hAnsi="CIDFont+F1"/>
@@ -854,41 +1089,6 @@
           <w:lang w:val="de-DE"/>
         </w:rPr>
       </w:pPr>
-    </w:p>
-    <w:p>
-      <w:pPr>
-        <w:rPr>
-          <w:lang w:val="de-DE"/>
-        </w:rPr>
-      </w:pPr>
-    </w:p>
-    <w:p>
-      <w:pPr>
-        <w:rPr>
-          <w:lang w:val="de-DE"/>
-        </w:rPr>
-      </w:pPr>
-    </w:p>
-    <w:p>
-      <w:pPr>
-        <w:rPr>
-          <w:lang w:val="de-DE"/>
-        </w:rPr>
-      </w:pPr>
-    </w:p>
-    <w:p>
-      <w:pPr>
-        <w:rPr>
-          <w:lang w:val="de-DE"/>
-        </w:rPr>
-      </w:pPr>
-    </w:p>
-    <w:p>
-      <w:pPr>
-        <w:rPr>
-          <w:lang w:val="de-DE"/>
-        </w:rPr>
-      </w:pPr>
       <w:r>
         <w:rPr>
           <w:noProof/>
@@ -897,13 +1097,13 @@
         <mc:AlternateContent>
           <mc:Choice Requires="wps">
             <w:drawing>
-              <wp:anchor distT="0" distB="0" distL="114300" distR="114300" simplePos="0" relativeHeight="251661312" behindDoc="0" locked="0" layoutInCell="1" allowOverlap="1" wp14:anchorId="1549C25C" wp14:editId="549F6D7D">
+              <wp:anchor distT="0" distB="0" distL="114300" distR="114300" simplePos="0" relativeHeight="251661312" behindDoc="0" locked="0" layoutInCell="1" allowOverlap="1" wp14:anchorId="1549C25C" wp14:editId="149CBCD6">
                 <wp:simplePos x="0" y="0"/>
                 <wp:positionH relativeFrom="column">
-                  <wp:posOffset>116489</wp:posOffset>
+                  <wp:posOffset>116205</wp:posOffset>
                 </wp:positionH>
                 <wp:positionV relativeFrom="paragraph">
-                  <wp:posOffset>619408</wp:posOffset>
+                  <wp:posOffset>441748</wp:posOffset>
                 </wp:positionV>
                 <wp:extent cx="5938290" cy="4241259"/>
                 <wp:effectExtent l="0" t="0" r="5715" b="635"/>
@@ -992,7 +1192,7 @@
           </mc:Choice>
           <mc:Fallback>
             <w:pict>
-              <v:shape w14:anchorId="1549C25C" id="Textfeld 3" o:spid="_x0000_s1028" type="#_x0000_t202" style="position:absolute;margin-left:9.15pt;margin-top:48.75pt;width:467.6pt;height:333.95pt;z-index:251661312;visibility:visible;mso-wrap-style:square;mso-width-percent:0;mso-height-percent:0;mso-wrap-distance-left:9pt;mso-wrap-distance-top:0;mso-wrap-distance-right:9pt;mso-wrap-distance-bottom:0;mso-position-horizontal:absolute;mso-position-horizontal-relative:text;mso-position-vertical:absolute;mso-position-vertical-relative:text;mso-width-percent:0;mso-height-percent:0;mso-width-relative:margin;mso-height-relative:margin;v-text-anchor:top" o:gfxdata="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" fillcolor="white [3201]" stroked="f" strokeweight=".5pt">
+              <v:shape w14:anchorId="1549C25C" id="Textfeld 3" o:spid="_x0000_s1028" type="#_x0000_t202" style="position:absolute;margin-left:9.15pt;margin-top:34.8pt;width:467.6pt;height:333.95pt;z-index:251661312;visibility:visible;mso-wrap-style:square;mso-width-percent:0;mso-height-percent:0;mso-wrap-distance-left:9pt;mso-wrap-distance-top:0;mso-wrap-distance-right:9pt;mso-wrap-distance-bottom:0;mso-position-horizontal:absolute;mso-position-horizontal-relative:text;mso-position-vertical:absolute;mso-position-vertical-relative:text;mso-width-percent:0;mso-height-percent:0;mso-width-relative:margin;mso-height-relative:margin;v-text-anchor:top" o:gfxdata="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" fillcolor="white [3201]" stroked="f" strokeweight=".5pt">
                 <o:lock v:ext="edit" aspectratio="t"/>
                 <v:textbox>
                   <w:txbxContent>
@@ -1040,14 +1240,171 @@
       </w:r>
     </w:p>
     <w:sectPr>
+      <w:headerReference w:type="even" r:id="rId8"/>
+      <w:headerReference w:type="default" r:id="rId9"/>
+      <w:footerReference w:type="even" r:id="rId10"/>
+      <w:footerReference w:type="default" r:id="rId11"/>
+      <w:headerReference w:type="first" r:id="rId12"/>
+      <w:footerReference w:type="first" r:id="rId13"/>
       <w:pgSz w:w="11906" w:h="16838"/>
-      <w:pgMar w:top="1134" w:right="1134" w:bottom="1134" w:left="1134" w:header="0" w:footer="0" w:gutter="0"/>
+      <w:pgMar w:top="1134" w:right="1134" w:bottom="1134" w:left="1134" w:header="0" w:footer="567" w:gutter="0"/>
       <w:cols w:space="720"/>
       <w:formProt w:val="0"/>
       <w:docGrid w:linePitch="326" w:charSpace="-6145"/>
     </w:sectPr>
   </w:body>
 </w:document>
+</file>
+
+<file path=word/endnotes.xml><?xml version="1.0" encoding="utf-8"?>
+<w:endnotes xmlns:wpc="http://schemas.microsoft.com/office/word/2010/wordprocessingCanvas" xmlns:cx="http://schemas.microsoft.com/office/drawing/2014/chartex" xmlns:cx1="http://schemas.microsoft.com/office/drawing/2015/9/8/chartex" xmlns:cx2="http://schemas.microsoft.com/office/drawing/2015/10/21/chartex" xmlns:cx3="http://schemas.microsoft.com/office/drawing/2016/5/9/chartex" xmlns:cx4="http://schemas.microsoft.com/office/drawing/2016/5/10/chartex" xmlns:cx5="http://schemas.microsoft.com/office/drawing/2016/5/11/chartex" xmlns:cx6="http://schemas.microsoft.com/office/drawing/2016/5/12/chartex" xmlns:cx7="http://schemas.microsoft.com/office/drawing/2016/5/13/chartex" xmlns:cx8="http://schemas.microsoft.com/office/drawing/2016/5/14/chartex" xmlns:mc="http://schemas.openxmlformats.org/markup-compatibility/2006" xmlns:aink="http://schemas.microsoft.com/office/drawing/2016/ink" xmlns:am3d="http://schemas.microsoft.com/office/drawing/2017/model3d" xmlns:o="urn:schemas-microsoft-com:office:office" xmlns:oel="http://schemas.microsoft.com/office/2019/extlst" xmlns:r="http://schemas.openxmlformats.org/officeDocument/2006/relationships" xmlns:m="http://schemas.openxmlformats.org/officeDocument/2006/math" xmlns:v="urn:schemas-microsoft-com:vml" xmlns:wp14="http://schemas.microsoft.com/office/word/2010/wordprocessingDrawing" xmlns:wp="http://schemas.openxmlformats.org/drawingml/2006/wordprocessingDrawing" xmlns:w10="urn:schemas-microsoft-com:office:word" xmlns:w="http://schemas.openxmlformats.org/wordprocessingml/2006/main" xmlns:w14="http://schemas.microsoft.com/office/word/2010/wordml" xmlns:w15="http://schemas.microsoft.com/office/word/2012/wordml" xmlns:w16cex="http://schemas.microsoft.com/office/word/2018/wordml/cex" xmlns:w16cid="http://schemas.microsoft.com/office/word/2016/wordml/cid" xmlns:w16="http://schemas.microsoft.com/office/word/2018/wordml" xmlns:w16sdtdh="http://schemas.microsoft.com/office/word/2020/wordml/sdtdatahash" xmlns:w16se="http://schemas.microsoft.com/office/word/2015/wordml/symex" xmlns:wpg="http://schemas.microsoft.com/office/word/2010/wordprocessingGroup" xmlns:wpi="http://schemas.microsoft.com/office/word/2010/wordprocessingInk" xmlns:wne="http://schemas.microsoft.com/office/word/2006/wordml" xmlns:wps="http://schemas.microsoft.com/office/word/2010/wordprocessingShape" mc:Ignorable="w14 w15 w16se w16cid w16 w16cex w16sdtdh wp14">
+  <w:endnote w:type="separator" w:id="-1">
+    <w:p>
+      <w:r>
+        <w:separator/>
+      </w:r>
+    </w:p>
+  </w:endnote>
+  <w:endnote w:type="continuationSeparator" w:id="0">
+    <w:p>
+      <w:r>
+        <w:continuationSeparator/>
+      </w:r>
+    </w:p>
+  </w:endnote>
+</w:endnotes>
+</file>
+
+<file path=word/footer1.xml><?xml version="1.0" encoding="utf-8"?>
+<w:ftr xmlns:wpc="http://schemas.microsoft.com/office/word/2010/wordprocessingCanvas" xmlns:cx="http://schemas.microsoft.com/office/drawing/2014/chartex" xmlns:cx1="http://schemas.microsoft.com/office/drawing/2015/9/8/chartex" xmlns:cx2="http://schemas.microsoft.com/office/drawing/2015/10/21/chartex" xmlns:cx3="http://schemas.microsoft.com/office/drawing/2016/5/9/chartex" xmlns:cx4="http://schemas.microsoft.com/office/drawing/2016/5/10/chartex" xmlns:cx5="http://schemas.microsoft.com/office/drawing/2016/5/11/chartex" xmlns:cx6="http://schemas.microsoft.com/office/drawing/2016/5/12/chartex" xmlns:cx7="http://schemas.microsoft.com/office/drawing/2016/5/13/chartex" xmlns:cx8="http://schemas.microsoft.com/office/drawing/2016/5/14/chartex" xmlns:mc="http://schemas.openxmlformats.org/markup-compatibility/2006" xmlns:aink="http://schemas.microsoft.com/office/drawing/2016/ink" xmlns:am3d="http://schemas.microsoft.com/office/drawing/2017/model3d" xmlns:o="urn:schemas-microsoft-com:office:office" xmlns:oel="http://schemas.microsoft.com/office/2019/extlst" xmlns:r="http://schemas.openxmlformats.org/officeDocument/2006/relationships" xmlns:m="http://schemas.openxmlformats.org/officeDocument/2006/math" xmlns:v="urn:schemas-microsoft-com:vml" xmlns:wp14="http://schemas.microsoft.com/office/word/2010/wordprocessingDrawing" xmlns:wp="http://schemas.openxmlformats.org/drawingml/2006/wordprocessingDrawing" xmlns:w10="urn:schemas-microsoft-com:office:word" xmlns:w="http://schemas.openxmlformats.org/wordprocessingml/2006/main" xmlns:w14="http://schemas.microsoft.com/office/word/2010/wordml" xmlns:w15="http://schemas.microsoft.com/office/word/2012/wordml" xmlns:w16cex="http://schemas.microsoft.com/office/word/2018/wordml/cex" xmlns:w16cid="http://schemas.microsoft.com/office/word/2016/wordml/cid" xmlns:w16="http://schemas.microsoft.com/office/word/2018/wordml" xmlns:w16sdtdh="http://schemas.microsoft.com/office/word/2020/wordml/sdtdatahash" xmlns:w16se="http://schemas.microsoft.com/office/word/2015/wordml/symex" xmlns:wpg="http://schemas.microsoft.com/office/word/2010/wordprocessingGroup" xmlns:wpi="http://schemas.microsoft.com/office/word/2010/wordprocessingInk" xmlns:wne="http://schemas.microsoft.com/office/word/2006/wordml" xmlns:wps="http://schemas.microsoft.com/office/word/2010/wordprocessingShape" mc:Ignorable="w14 w15 w16se w16cid w16 w16cex w16sdtdh wp14">
+  <w:p>
+    <w:pPr>
+      <w:pStyle w:val="Fuzeile"/>
+    </w:pPr>
+  </w:p>
+</w:ftr>
+</file>
+
+<file path=word/footer2.xml><?xml version="1.0" encoding="utf-8"?>
+<w:ftr xmlns:wpc="http://schemas.microsoft.com/office/word/2010/wordprocessingCanvas" xmlns:cx="http://schemas.microsoft.com/office/drawing/2014/chartex" xmlns:cx1="http://schemas.microsoft.com/office/drawing/2015/9/8/chartex" xmlns:cx2="http://schemas.microsoft.com/office/drawing/2015/10/21/chartex" xmlns:cx3="http://schemas.microsoft.com/office/drawing/2016/5/9/chartex" xmlns:cx4="http://schemas.microsoft.com/office/drawing/2016/5/10/chartex" xmlns:cx5="http://schemas.microsoft.com/office/drawing/2016/5/11/chartex" xmlns:cx6="http://schemas.microsoft.com/office/drawing/2016/5/12/chartex" xmlns:cx7="http://schemas.microsoft.com/office/drawing/2016/5/13/chartex" xmlns:cx8="http://schemas.microsoft.com/office/drawing/2016/5/14/chartex" xmlns:mc="http://schemas.openxmlformats.org/markup-compatibility/2006" xmlns:aink="http://schemas.microsoft.com/office/drawing/2016/ink" xmlns:am3d="http://schemas.microsoft.com/office/drawing/2017/model3d" xmlns:o="urn:schemas-microsoft-com:office:office" xmlns:oel="http://schemas.microsoft.com/office/2019/extlst" xmlns:r="http://schemas.openxmlformats.org/officeDocument/2006/relationships" xmlns:m="http://schemas.openxmlformats.org/officeDocument/2006/math" xmlns:v="urn:schemas-microsoft-com:vml" xmlns:wp14="http://schemas.microsoft.com/office/word/2010/wordprocessingDrawing" xmlns:wp="http://schemas.openxmlformats.org/drawingml/2006/wordprocessingDrawing" xmlns:w10="urn:schemas-microsoft-com:office:word" xmlns:w="http://schemas.openxmlformats.org/wordprocessingml/2006/main" xmlns:w14="http://schemas.microsoft.com/office/word/2010/wordml" xmlns:w15="http://schemas.microsoft.com/office/word/2012/wordml" xmlns:w16cex="http://schemas.microsoft.com/office/word/2018/wordml/cex" xmlns:w16cid="http://schemas.microsoft.com/office/word/2016/wordml/cid" xmlns:w16="http://schemas.microsoft.com/office/word/2018/wordml" xmlns:w16sdtdh="http://schemas.microsoft.com/office/word/2020/wordml/sdtdatahash" xmlns:w16se="http://schemas.microsoft.com/office/word/2015/wordml/symex" xmlns:wpg="http://schemas.microsoft.com/office/word/2010/wordprocessingGroup" xmlns:wpi="http://schemas.microsoft.com/office/word/2010/wordprocessingInk" xmlns:wne="http://schemas.microsoft.com/office/word/2006/wordml" xmlns:wps="http://schemas.microsoft.com/office/word/2010/wordprocessingShape" mc:Ignorable="w14 w15 w16se w16cid w16 w16cex w16sdtdh wp14">
+  <w:p>
+    <w:pPr>
+      <w:pStyle w:val="Fuzeile"/>
+      <w:rPr>
+        <w:color w:val="404040" w:themeColor="text1" w:themeTint="BF"/>
+        <w:sz w:val="18"/>
+        <w:szCs w:val="16"/>
+        <w:lang w:val="de-DE"/>
+      </w:rPr>
+    </w:pPr>
+    <w:r>
+      <w:rPr>
+        <w:color w:val="404040" w:themeColor="text1" w:themeTint="BF"/>
+        <w:sz w:val="18"/>
+        <w:szCs w:val="16"/>
+        <w:lang w:val="de-DE"/>
+      </w:rPr>
+      <w:t xml:space="preserve">Stand </w:t>
+    </w:r>
+    <w:proofErr w:type="gramStart"/>
+    <w:r>
+      <w:rPr>
+        <w:color w:val="404040" w:themeColor="text1" w:themeTint="BF"/>
+        <w:sz w:val="18"/>
+        <w:szCs w:val="16"/>
+        <w:lang w:val="de-DE"/>
+      </w:rPr>
+      <w:t>{{ heute</w:t>
+    </w:r>
+    <w:proofErr w:type="gramEnd"/>
+    <w:r>
+      <w:rPr>
+        <w:color w:val="404040" w:themeColor="text1" w:themeTint="BF"/>
+        <w:sz w:val="18"/>
+        <w:szCs w:val="16"/>
+        <w:lang w:val="de-DE"/>
+      </w:rPr>
+      <w:t xml:space="preserve"> }}; </w:t>
+    </w:r>
+    <w:r>
+      <w:rPr>
+        <w:color w:val="404040" w:themeColor="text1" w:themeTint="BF"/>
+        <w:sz w:val="18"/>
+        <w:szCs w:val="16"/>
+        <w:lang w:val="de-DE"/>
+      </w:rPr>
+      <w:t xml:space="preserve">Dr. </w:t>
+    </w:r>
+    <w:r>
+      <w:rPr>
+        <w:color w:val="404040" w:themeColor="text1" w:themeTint="BF"/>
+        <w:sz w:val="18"/>
+        <w:szCs w:val="16"/>
+        <w:lang w:val="de-DE"/>
+      </w:rPr>
+      <w:t>Marlon Krug (krug@radiologie-in-bremen.de)</w:t>
+    </w:r>
+  </w:p>
+</w:ftr>
+</file>
+
+<file path=word/footer3.xml><?xml version="1.0" encoding="utf-8"?>
+<w:ftr xmlns:wpc="http://schemas.microsoft.com/office/word/2010/wordprocessingCanvas" xmlns:cx="http://schemas.microsoft.com/office/drawing/2014/chartex" xmlns:cx1="http://schemas.microsoft.com/office/drawing/2015/9/8/chartex" xmlns:cx2="http://schemas.microsoft.com/office/drawing/2015/10/21/chartex" xmlns:cx3="http://schemas.microsoft.com/office/drawing/2016/5/9/chartex" xmlns:cx4="http://schemas.microsoft.com/office/drawing/2016/5/10/chartex" xmlns:cx5="http://schemas.microsoft.com/office/drawing/2016/5/11/chartex" xmlns:cx6="http://schemas.microsoft.com/office/drawing/2016/5/12/chartex" xmlns:cx7="http://schemas.microsoft.com/office/drawing/2016/5/13/chartex" xmlns:cx8="http://schemas.microsoft.com/office/drawing/2016/5/14/chartex" xmlns:mc="http://schemas.openxmlformats.org/markup-compatibility/2006" xmlns:aink="http://schemas.microsoft.com/office/drawing/2016/ink" xmlns:am3d="http://schemas.microsoft.com/office/drawing/2017/model3d" xmlns:o="urn:schemas-microsoft-com:office:office" xmlns:oel="http://schemas.microsoft.com/office/2019/extlst" xmlns:r="http://schemas.openxmlformats.org/officeDocument/2006/relationships" xmlns:m="http://schemas.openxmlformats.org/officeDocument/2006/math" xmlns:v="urn:schemas-microsoft-com:vml" xmlns:wp14="http://schemas.microsoft.com/office/word/2010/wordprocessingDrawing" xmlns:wp="http://schemas.openxmlformats.org/drawingml/2006/wordprocessingDrawing" xmlns:w10="urn:schemas-microsoft-com:office:word" xmlns:w="http://schemas.openxmlformats.org/wordprocessingml/2006/main" xmlns:w14="http://schemas.microsoft.com/office/word/2010/wordml" xmlns:w15="http://schemas.microsoft.com/office/word/2012/wordml" xmlns:w16cex="http://schemas.microsoft.com/office/word/2018/wordml/cex" xmlns:w16cid="http://schemas.microsoft.com/office/word/2016/wordml/cid" xmlns:w16="http://schemas.microsoft.com/office/word/2018/wordml" xmlns:w16sdtdh="http://schemas.microsoft.com/office/word/2020/wordml/sdtdatahash" xmlns:w16se="http://schemas.microsoft.com/office/word/2015/wordml/symex" xmlns:wpg="http://schemas.microsoft.com/office/word/2010/wordprocessingGroup" xmlns:wpi="http://schemas.microsoft.com/office/word/2010/wordprocessingInk" xmlns:wne="http://schemas.microsoft.com/office/word/2006/wordml" xmlns:wps="http://schemas.microsoft.com/office/word/2010/wordprocessingShape" mc:Ignorable="w14 w15 w16se w16cid w16 w16cex w16sdtdh wp14">
+  <w:p>
+    <w:pPr>
+      <w:pStyle w:val="Fuzeile"/>
+    </w:pPr>
+  </w:p>
+</w:ftr>
+</file>
+
+<file path=word/footnotes.xml><?xml version="1.0" encoding="utf-8"?>
+<w:footnotes xmlns:wpc="http://schemas.microsoft.com/office/word/2010/wordprocessingCanvas" xmlns:cx="http://schemas.microsoft.com/office/drawing/2014/chartex" xmlns:cx1="http://schemas.microsoft.com/office/drawing/2015/9/8/chartex" xmlns:cx2="http://schemas.microsoft.com/office/drawing/2015/10/21/chartex" xmlns:cx3="http://schemas.microsoft.com/office/drawing/2016/5/9/chartex" xmlns:cx4="http://schemas.microsoft.com/office/drawing/2016/5/10/chartex" xmlns:cx5="http://schemas.microsoft.com/office/drawing/2016/5/11/chartex" xmlns:cx6="http://schemas.microsoft.com/office/drawing/2016/5/12/chartex" xmlns:cx7="http://schemas.microsoft.com/office/drawing/2016/5/13/chartex" xmlns:cx8="http://schemas.microsoft.com/office/drawing/2016/5/14/chartex" xmlns:mc="http://schemas.openxmlformats.org/markup-compatibility/2006" xmlns:aink="http://schemas.microsoft.com/office/drawing/2016/ink" xmlns:am3d="http://schemas.microsoft.com/office/drawing/2017/model3d" xmlns:o="urn:schemas-microsoft-com:office:office" xmlns:oel="http://schemas.microsoft.com/office/2019/extlst" xmlns:r="http://schemas.openxmlformats.org/officeDocument/2006/relationships" xmlns:m="http://schemas.openxmlformats.org/officeDocument/2006/math" xmlns:v="urn:schemas-microsoft-com:vml" xmlns:wp14="http://schemas.microsoft.com/office/word/2010/wordprocessingDrawing" xmlns:wp="http://schemas.openxmlformats.org/drawingml/2006/wordprocessingDrawing" xmlns:w10="urn:schemas-microsoft-com:office:word" xmlns:w="http://schemas.openxmlformats.org/wordprocessingml/2006/main" xmlns:w14="http://schemas.microsoft.com/office/word/2010/wordml" xmlns:w15="http://schemas.microsoft.com/office/word/2012/wordml" xmlns:w16cex="http://schemas.microsoft.com/office/word/2018/wordml/cex" xmlns:w16cid="http://schemas.microsoft.com/office/word/2016/wordml/cid" xmlns:w16="http://schemas.microsoft.com/office/word/2018/wordml" xmlns:w16sdtdh="http://schemas.microsoft.com/office/word/2020/wordml/sdtdatahash" xmlns:w16se="http://schemas.microsoft.com/office/word/2015/wordml/symex" xmlns:wpg="http://schemas.microsoft.com/office/word/2010/wordprocessingGroup" xmlns:wpi="http://schemas.microsoft.com/office/word/2010/wordprocessingInk" xmlns:wne="http://schemas.microsoft.com/office/word/2006/wordml" xmlns:wps="http://schemas.microsoft.com/office/word/2010/wordprocessingShape" mc:Ignorable="w14 w15 w16se w16cid w16 w16cex w16sdtdh wp14">
+  <w:footnote w:type="separator" w:id="-1">
+    <w:p>
+      <w:r>
+        <w:separator/>
+      </w:r>
+    </w:p>
+  </w:footnote>
+  <w:footnote w:type="continuationSeparator" w:id="0">
+    <w:p>
+      <w:r>
+        <w:continuationSeparator/>
+      </w:r>
+    </w:p>
+  </w:footnote>
+</w:footnotes>
+</file>
+
+<file path=word/header1.xml><?xml version="1.0" encoding="utf-8"?>
+<w:hdr xmlns:wpc="http://schemas.microsoft.com/office/word/2010/wordprocessingCanvas" xmlns:cx="http://schemas.microsoft.com/office/drawing/2014/chartex" xmlns:cx1="http://schemas.microsoft.com/office/drawing/2015/9/8/chartex" xmlns:cx2="http://schemas.microsoft.com/office/drawing/2015/10/21/chartex" xmlns:cx3="http://schemas.microsoft.com/office/drawing/2016/5/9/chartex" xmlns:cx4="http://schemas.microsoft.com/office/drawing/2016/5/10/chartex" xmlns:cx5="http://schemas.microsoft.com/office/drawing/2016/5/11/chartex" xmlns:cx6="http://schemas.microsoft.com/office/drawing/2016/5/12/chartex" xmlns:cx7="http://schemas.microsoft.com/office/drawing/2016/5/13/chartex" xmlns:cx8="http://schemas.microsoft.com/office/drawing/2016/5/14/chartex" xmlns:mc="http://schemas.openxmlformats.org/markup-compatibility/2006" xmlns:aink="http://schemas.microsoft.com/office/drawing/2016/ink" xmlns:am3d="http://schemas.microsoft.com/office/drawing/2017/model3d" xmlns:o="urn:schemas-microsoft-com:office:office" xmlns:oel="http://schemas.microsoft.com/office/2019/extlst" xmlns:r="http://schemas.openxmlformats.org/officeDocument/2006/relationships" xmlns:m="http://schemas.openxmlformats.org/officeDocument/2006/math" xmlns:v="urn:schemas-microsoft-com:vml" xmlns:wp14="http://schemas.microsoft.com/office/word/2010/wordprocessingDrawing" xmlns:wp="http://schemas.openxmlformats.org/drawingml/2006/wordprocessingDrawing" xmlns:w10="urn:schemas-microsoft-com:office:word" xmlns:w="http://schemas.openxmlformats.org/wordprocessingml/2006/main" xmlns:w14="http://schemas.microsoft.com/office/word/2010/wordml" xmlns:w15="http://schemas.microsoft.com/office/word/2012/wordml" xmlns:w16cex="http://schemas.microsoft.com/office/word/2018/wordml/cex" xmlns:w16cid="http://schemas.microsoft.com/office/word/2016/wordml/cid" xmlns:w16="http://schemas.microsoft.com/office/word/2018/wordml" xmlns:w16sdtdh="http://schemas.microsoft.com/office/word/2020/wordml/sdtdatahash" xmlns:w16se="http://schemas.microsoft.com/office/word/2015/wordml/symex" xmlns:wpg="http://schemas.microsoft.com/office/word/2010/wordprocessingGroup" xmlns:wpi="http://schemas.microsoft.com/office/word/2010/wordprocessingInk" xmlns:wne="http://schemas.microsoft.com/office/word/2006/wordml" xmlns:wps="http://schemas.microsoft.com/office/word/2010/wordprocessingShape" mc:Ignorable="w14 w15 w16se w16cid w16 w16cex w16sdtdh wp14">
+  <w:p>
+    <w:pPr>
+      <w:pStyle w:val="Kopfzeile"/>
+    </w:pPr>
+  </w:p>
+</w:hdr>
+</file>
+
+<file path=word/header2.xml><?xml version="1.0" encoding="utf-8"?>
+<w:hdr xmlns:wpc="http://schemas.microsoft.com/office/word/2010/wordprocessingCanvas" xmlns:cx="http://schemas.microsoft.com/office/drawing/2014/chartex" xmlns:cx1="http://schemas.microsoft.com/office/drawing/2015/9/8/chartex" xmlns:cx2="http://schemas.microsoft.com/office/drawing/2015/10/21/chartex" xmlns:cx3="http://schemas.microsoft.com/office/drawing/2016/5/9/chartex" xmlns:cx4="http://schemas.microsoft.com/office/drawing/2016/5/10/chartex" xmlns:cx5="http://schemas.microsoft.com/office/drawing/2016/5/11/chartex" xmlns:cx6="http://schemas.microsoft.com/office/drawing/2016/5/12/chartex" xmlns:cx7="http://schemas.microsoft.com/office/drawing/2016/5/13/chartex" xmlns:cx8="http://schemas.microsoft.com/office/drawing/2016/5/14/chartex" xmlns:mc="http://schemas.openxmlformats.org/markup-compatibility/2006" xmlns:aink="http://schemas.microsoft.com/office/drawing/2016/ink" xmlns:am3d="http://schemas.microsoft.com/office/drawing/2017/model3d" xmlns:o="urn:schemas-microsoft-com:office:office" xmlns:oel="http://schemas.microsoft.com/office/2019/extlst" xmlns:r="http://schemas.openxmlformats.org/officeDocument/2006/relationships" xmlns:m="http://schemas.openxmlformats.org/officeDocument/2006/math" xmlns:v="urn:schemas-microsoft-com:vml" xmlns:wp14="http://schemas.microsoft.com/office/word/2010/wordprocessingDrawing" xmlns:wp="http://schemas.openxmlformats.org/drawingml/2006/wordprocessingDrawing" xmlns:w10="urn:schemas-microsoft-com:office:word" xmlns:w="http://schemas.openxmlformats.org/wordprocessingml/2006/main" xmlns:w14="http://schemas.microsoft.com/office/word/2010/wordml" xmlns:w15="http://schemas.microsoft.com/office/word/2012/wordml" xmlns:w16cex="http://schemas.microsoft.com/office/word/2018/wordml/cex" xmlns:w16cid="http://schemas.microsoft.com/office/word/2016/wordml/cid" xmlns:w16="http://schemas.microsoft.com/office/word/2018/wordml" xmlns:w16sdtdh="http://schemas.microsoft.com/office/word/2020/wordml/sdtdatahash" xmlns:w16se="http://schemas.microsoft.com/office/word/2015/wordml/symex" xmlns:wpg="http://schemas.microsoft.com/office/word/2010/wordprocessingGroup" xmlns:wpi="http://schemas.microsoft.com/office/word/2010/wordprocessingInk" xmlns:wne="http://schemas.microsoft.com/office/word/2006/wordml" xmlns:wps="http://schemas.microsoft.com/office/word/2010/wordprocessingShape" mc:Ignorable="w14 w15 w16se w16cid w16 w16cex w16sdtdh wp14">
+  <w:p>
+    <w:pPr>
+      <w:pStyle w:val="Kopfzeile"/>
+    </w:pPr>
+  </w:p>
+</w:hdr>
+</file>
+
+<file path=word/header3.xml><?xml version="1.0" encoding="utf-8"?>
+<w:hdr xmlns:wpc="http://schemas.microsoft.com/office/word/2010/wordprocessingCanvas" xmlns:cx="http://schemas.microsoft.com/office/drawing/2014/chartex" xmlns:cx1="http://schemas.microsoft.com/office/drawing/2015/9/8/chartex" xmlns:cx2="http://schemas.microsoft.com/office/drawing/2015/10/21/chartex" xmlns:cx3="http://schemas.microsoft.com/office/drawing/2016/5/9/chartex" xmlns:cx4="http://schemas.microsoft.com/office/drawing/2016/5/10/chartex" xmlns:cx5="http://schemas.microsoft.com/office/drawing/2016/5/11/chartex" xmlns:cx6="http://schemas.microsoft.com/office/drawing/2016/5/12/chartex" xmlns:cx7="http://schemas.microsoft.com/office/drawing/2016/5/13/chartex" xmlns:cx8="http://schemas.microsoft.com/office/drawing/2016/5/14/chartex" xmlns:mc="http://schemas.openxmlformats.org/markup-compatibility/2006" xmlns:aink="http://schemas.microsoft.com/office/drawing/2016/ink" xmlns:am3d="http://schemas.microsoft.com/office/drawing/2017/model3d" xmlns:o="urn:schemas-microsoft-com:office:office" xmlns:oel="http://schemas.microsoft.com/office/2019/extlst" xmlns:r="http://schemas.openxmlformats.org/officeDocument/2006/relationships" xmlns:m="http://schemas.openxmlformats.org/officeDocument/2006/math" xmlns:v="urn:schemas-microsoft-com:vml" xmlns:wp14="http://schemas.microsoft.com/office/word/2010/wordprocessingDrawing" xmlns:wp="http://schemas.openxmlformats.org/drawingml/2006/wordprocessingDrawing" xmlns:w10="urn:schemas-microsoft-com:office:word" xmlns:w="http://schemas.openxmlformats.org/wordprocessingml/2006/main" xmlns:w14="http://schemas.microsoft.com/office/word/2010/wordml" xmlns:w15="http://schemas.microsoft.com/office/word/2012/wordml" xmlns:w16cex="http://schemas.microsoft.com/office/word/2018/wordml/cex" xmlns:w16cid="http://schemas.microsoft.com/office/word/2016/wordml/cid" xmlns:w16="http://schemas.microsoft.com/office/word/2018/wordml" xmlns:w16sdtdh="http://schemas.microsoft.com/office/word/2020/wordml/sdtdatahash" xmlns:w16se="http://schemas.microsoft.com/office/word/2015/wordml/symex" xmlns:wpg="http://schemas.microsoft.com/office/word/2010/wordprocessingGroup" xmlns:wpi="http://schemas.microsoft.com/office/word/2010/wordprocessingInk" xmlns:wne="http://schemas.microsoft.com/office/word/2006/wordml" xmlns:wps="http://schemas.microsoft.com/office/word/2010/wordprocessingShape" mc:Ignorable="w14 w15 w16se w16cid w16 w16cex w16sdtdh wp14">
+  <w:p>
+    <w:pPr>
+      <w:pStyle w:val="Kopfzeile"/>
+    </w:pPr>
+  </w:p>
+</w:hdr>
 </file>
 
 <file path=word/numbering.xml><?xml version="1.0" encoding="utf-8"?>
@@ -1826,6 +2183,68 @@
       <w:szCs w:val="21"/>
     </w:rPr>
   </w:style>
+  <w:style w:type="paragraph" w:styleId="Kopfzeile">
+    <w:name w:val="header"/>
+    <w:basedOn w:val="Standard"/>
+    <w:link w:val="KopfzeileZchn"/>
+    <w:uiPriority w:val="99"/>
+    <w:unhideWhenUsed/>
+    <w:rsid w:val="00D07C03"/>
+    <w:pPr>
+      <w:tabs>
+        <w:tab w:val="center" w:pos="4536"/>
+        <w:tab w:val="right" w:pos="9072"/>
+      </w:tabs>
+    </w:pPr>
+    <w:rPr>
+      <w:rFonts w:cs="Mangal"/>
+      <w:szCs w:val="21"/>
+    </w:rPr>
+  </w:style>
+  <w:style w:type="character" w:customStyle="1" w:styleId="KopfzeileZchn">
+    <w:name w:val="Kopfzeile Zchn"/>
+    <w:basedOn w:val="Absatz-Standardschriftart"/>
+    <w:link w:val="Kopfzeile"/>
+    <w:uiPriority w:val="99"/>
+    <w:rsid w:val="00D07C03"/>
+    <w:rPr>
+      <w:rFonts w:cs="Mangal"/>
+      <w:color w:val="00000A"/>
+      <w:sz w:val="24"/>
+      <w:szCs w:val="21"/>
+    </w:rPr>
+  </w:style>
+  <w:style w:type="paragraph" w:styleId="Fuzeile">
+    <w:name w:val="footer"/>
+    <w:basedOn w:val="Standard"/>
+    <w:link w:val="FuzeileZchn"/>
+    <w:uiPriority w:val="99"/>
+    <w:unhideWhenUsed/>
+    <w:rsid w:val="00D07C03"/>
+    <w:pPr>
+      <w:tabs>
+        <w:tab w:val="center" w:pos="4536"/>
+        <w:tab w:val="right" w:pos="9072"/>
+      </w:tabs>
+    </w:pPr>
+    <w:rPr>
+      <w:rFonts w:cs="Mangal"/>
+      <w:szCs w:val="21"/>
+    </w:rPr>
+  </w:style>
+  <w:style w:type="character" w:customStyle="1" w:styleId="FuzeileZchn">
+    <w:name w:val="Fußzeile Zchn"/>
+    <w:basedOn w:val="Absatz-Standardschriftart"/>
+    <w:link w:val="Fuzeile"/>
+    <w:uiPriority w:val="99"/>
+    <w:rsid w:val="00D07C03"/>
+    <w:rPr>
+      <w:rFonts w:cs="Mangal"/>
+      <w:color w:val="00000A"/>
+      <w:sz w:val="24"/>
+      <w:szCs w:val="21"/>
+    </w:rPr>
+  </w:style>
 </w:styles>
 </file>
 

</xml_diff>